<commit_message>
Update the deadline and make sure the numbering system is the same on both file.
</commit_message>
<xml_diff>
--- a/Labs/Lab-02/questionnaire.docx
+++ b/Labs/Lab-02/questionnaire.docx
@@ -13,7 +13,10 @@
     </w:p>
     <w:p>
       <w:pPr>
-        <w:pStyle w:val="FirstParagraph"/>
+        <w:numPr>
+          <w:ilvl w:val="0"/>
+          <w:numId w:val="1001"/>
+        </w:numPr>
       </w:pPr>
       <w:r>
         <w:t xml:space="preserve">(worth 5% of Assignment 1)</w:t>
@@ -21,19 +24,21 @@
     </w:p>
     <w:p>
       <w:pPr>
-        <w:pStyle w:val="BodyText"/>
-      </w:pPr>
-      <w:r>
-        <w:t xml:space="preserve">Deadline: 13/10/2021 at 23:59</w:t>
-      </w:r>
-    </w:p>
-    <w:p>
-      <w:pPr>
         <w:numPr>
           <w:ilvl w:val="0"/>
           <w:numId w:val="1001"/>
         </w:numPr>
-        <w:pStyle w:val="Compact"/>
+      </w:pPr>
+      <w:r>
+        <w:t xml:space="preserve">Deadline: 13/10/2022 at 23:59</w:t>
+      </w:r>
+    </w:p>
+    <w:p>
+      <w:pPr>
+        <w:numPr>
+          <w:ilvl w:val="0"/>
+          <w:numId w:val="1001"/>
+        </w:numPr>
       </w:pPr>
       <w:r>
         <w:t xml:space="preserve">Your name: _____________</w:t>
@@ -45,7 +50,6 @@
           <w:ilvl w:val="0"/>
           <w:numId w:val="1001"/>
         </w:numPr>
-        <w:pStyle w:val="Compact"/>
       </w:pPr>
       <w:r>
         <w:t xml:space="preserve">Your user ID: _____________</w:t>
@@ -69,67 +73,103 @@
         <w:pStyle w:val="Compact"/>
       </w:pPr>
       <w:r>
+        <w:t xml:space="preserve">Nothing to report for this step. Go to next step.</w:t>
+      </w:r>
+    </w:p>
+    <w:p>
+      <w:pPr>
+        <w:numPr>
+          <w:ilvl w:val="0"/>
+          <w:numId w:val="1002"/>
+        </w:numPr>
+        <w:pStyle w:val="Compact"/>
+      </w:pPr>
+      <w:r>
+        <w:t xml:space="preserve">Nothing to report for this step. Go to next step.</w:t>
+      </w:r>
+    </w:p>
+    <w:p>
+      <w:pPr>
+        <w:numPr>
+          <w:ilvl w:val="0"/>
+          <w:numId w:val="1002"/>
+        </w:numPr>
+        <w:pStyle w:val="Compact"/>
+      </w:pPr>
+      <w:r>
         <w:t xml:space="preserve">Once you’re happy with the brightness/contrast of your image,</w:t>
       </w:r>
     </w:p>
     <w:p>
       <w:pPr>
         <w:numPr>
+          <w:ilvl w:val="0"/>
+          <w:numId w:val="1003"/>
+        </w:numPr>
+        <w:pStyle w:val="Compact"/>
+      </w:pPr>
+      <w:r>
+        <w:t xml:space="preserve">Write down the numerical values that are below the histogram in the dialogue box (</w:t>
+      </w:r>
+      <w:r>
+        <w:t xml:space="preserve">“</w:t>
+      </w:r>
+      <w:r>
+        <w:t xml:space="preserve">B&amp;C</w:t>
+      </w:r>
+      <w:r>
+        <w:t xml:space="preserve">”</w:t>
+      </w:r>
+      <w:r>
+        <w:t xml:space="preserve">).</w:t>
+      </w:r>
+    </w:p>
+    <w:p>
+      <w:pPr>
+        <w:numPr>
           <w:ilvl w:val="1"/>
+          <w:numId w:val="1004"/>
+        </w:numPr>
+        <w:pStyle w:val="Compact"/>
+      </w:pPr>
+      <w:r>
+        <w:t xml:space="preserve">Smallest value: _____________ [1 mark]</w:t>
+      </w:r>
+    </w:p>
+    <w:p>
+      <w:pPr>
+        <w:numPr>
+          <w:ilvl w:val="1"/>
+          <w:numId w:val="1004"/>
+        </w:numPr>
+        <w:pStyle w:val="Compact"/>
+      </w:pPr>
+      <w:r>
+        <w:t xml:space="preserve">largest value: _____________ [1 mark]</w:t>
+      </w:r>
+    </w:p>
+    <w:p>
+      <w:pPr>
+        <w:numPr>
+          <w:ilvl w:val="0"/>
           <w:numId w:val="1003"/>
         </w:numPr>
         <w:pStyle w:val="Compact"/>
       </w:pPr>
       <w:r>
-        <w:t xml:space="preserve">Write down the numerical values that are below the histogram in the dialogue box (</w:t>
-      </w:r>
-      <w:r>
-        <w:t xml:space="preserve">“</w:t>
-      </w:r>
-      <w:r>
-        <w:t xml:space="preserve">B&amp;C</w:t>
-      </w:r>
-      <w:r>
-        <w:t xml:space="preserve">”</w:t>
-      </w:r>
-      <w:r>
-        <w:t xml:space="preserve">).</w:t>
-      </w:r>
-    </w:p>
-    <w:p>
-      <w:pPr>
-        <w:numPr>
-          <w:ilvl w:val="2"/>
-          <w:numId w:val="1004"/>
-        </w:numPr>
-        <w:pStyle w:val="Compact"/>
-      </w:pPr>
-      <w:r>
-        <w:t xml:space="preserve">Smallest value: _____________ [1 mark]</w:t>
-      </w:r>
-    </w:p>
-    <w:p>
-      <w:pPr>
-        <w:numPr>
-          <w:ilvl w:val="2"/>
-          <w:numId w:val="1004"/>
-        </w:numPr>
-        <w:pStyle w:val="Compact"/>
-      </w:pPr>
-      <w:r>
-        <w:t xml:space="preserve">largest value: _____________ [1 mark]</w:t>
-      </w:r>
-    </w:p>
-    <w:p>
-      <w:pPr>
-        <w:numPr>
-          <w:ilvl w:val="1"/>
-          <w:numId w:val="1003"/>
-        </w:numPr>
-        <w:pStyle w:val="Compact"/>
-      </w:pPr>
-      <w:r>
         <w:t xml:space="preserve">Put a screenshot of your image below: [1 mark]</w:t>
+      </w:r>
+    </w:p>
+    <w:p>
+      <w:pPr>
+        <w:numPr>
+          <w:ilvl w:val="0"/>
+          <w:numId w:val="1005"/>
+        </w:numPr>
+        <w:pStyle w:val="Compact"/>
+      </w:pPr>
+      <w:r>
+        <w:t xml:space="preserve">Nothing to report for this step. Go to next step.</w:t>
       </w:r>
     </w:p>
     <w:bookmarkEnd w:id="20"/>
@@ -146,7 +186,19 @@
       <w:pPr>
         <w:numPr>
           <w:ilvl w:val="0"/>
-          <w:numId w:val="1005"/>
+          <w:numId w:val="1006"/>
+        </w:numPr>
+        <w:pStyle w:val="Compact"/>
+      </w:pPr>
+      <w:r>
+        <w:t xml:space="preserve">Nothing to report for this step. Go to next step.</w:t>
+      </w:r>
+    </w:p>
+    <w:p>
+      <w:pPr>
+        <w:numPr>
+          <w:ilvl w:val="0"/>
+          <w:numId w:val="1006"/>
         </w:numPr>
         <w:pStyle w:val="Compact"/>
       </w:pPr>
@@ -158,30 +210,6 @@
       </w:r>
       <w:r>
         <w:t xml:space="preserve">?</w:t>
-      </w:r>
-    </w:p>
-    <w:p>
-      <w:pPr>
-        <w:numPr>
-          <w:ilvl w:val="1"/>
-          <w:numId w:val="1006"/>
-        </w:numPr>
-        <w:pStyle w:val="Compact"/>
-      </w:pPr>
-      <w:r>
-        <w:t xml:space="preserve">Area: _____________ [1 mark]</w:t>
-      </w:r>
-    </w:p>
-    <w:p>
-      <w:pPr>
-        <w:numPr>
-          <w:ilvl w:val="0"/>
-          <w:numId w:val="1005"/>
-        </w:numPr>
-        <w:pStyle w:val="Compact"/>
-      </w:pPr>
-      <w:r>
-        <w:t xml:space="preserve">Look at your histograms from last week’s report.</w:t>
       </w:r>
     </w:p>
     <w:p>
@@ -193,73 +221,19 @@
         <w:pStyle w:val="Compact"/>
       </w:pPr>
       <w:r>
-        <w:t xml:space="preserve">What was the max pixel value of the background? _____________ [1 mark]</w:t>
-      </w:r>
-    </w:p>
-    <w:p>
-      <w:pPr>
-        <w:numPr>
-          <w:ilvl w:val="1"/>
-          <w:numId w:val="1007"/>
-        </w:numPr>
-        <w:pStyle w:val="Compact"/>
-      </w:pPr>
-      <w:r>
-        <w:t xml:space="preserve">What was the min pixel value of the PMMA block? _____________ [1 mark]</w:t>
-      </w:r>
-    </w:p>
-    <w:p>
-      <w:pPr>
-        <w:numPr>
-          <w:ilvl w:val="1"/>
-          <w:numId w:val="1007"/>
-        </w:numPr>
-        <w:pStyle w:val="Compact"/>
-      </w:pPr>
-      <w:r>
-        <w:t xml:space="preserve">What is the pixel value in the middle? _____________ [1 mark]</w:t>
-      </w:r>
-    </w:p>
-    <w:p>
-      <w:pPr>
-        <w:numPr>
-          <w:ilvl w:val="0"/>
-          <w:numId w:val="1005"/>
-        </w:numPr>
-        <w:pStyle w:val="Compact"/>
-      </w:pPr>
-      <w:r>
-        <w:t xml:space="preserve">Add a screenshot below of your image after you segmented the PMMA block and removed the text</w:t>
-      </w:r>
-      <w:r>
-        <w:t xml:space="preserve"> </w:t>
-      </w:r>
-      <w:r>
-        <w:t xml:space="preserve">“</w:t>
-      </w:r>
-      <w:r>
-        <w:t xml:space="preserve">4cm PMMA</w:t>
-      </w:r>
-      <w:r>
-        <w:t xml:space="preserve">”</w:t>
-      </w:r>
-      <w:r>
-        <w:t xml:space="preserve"> </w:t>
-      </w:r>
-      <w:r>
-        <w:t xml:space="preserve">from the selection. [1 mark]</w:t>
-      </w:r>
-    </w:p>
-    <w:p>
-      <w:pPr>
-        <w:numPr>
-          <w:ilvl w:val="0"/>
-          <w:numId w:val="1005"/>
-        </w:numPr>
-        <w:pStyle w:val="Compact"/>
-      </w:pPr>
-      <w:r>
-        <w:t xml:space="preserve">Below the histogram in the threshold dialog box, you see a percentage. What is it?</w:t>
+        <w:t xml:space="preserve">Area: _____________ [1 mark]</w:t>
+      </w:r>
+    </w:p>
+    <w:p>
+      <w:pPr>
+        <w:numPr>
+          <w:ilvl w:val="0"/>
+          <w:numId w:val="1006"/>
+        </w:numPr>
+        <w:pStyle w:val="Compact"/>
+      </w:pPr>
+      <w:r>
+        <w:t xml:space="preserve">Look at your histograms from last week’s report.</w:t>
       </w:r>
     </w:p>
     <w:p>
@@ -271,6 +245,96 @@
         <w:pStyle w:val="Compact"/>
       </w:pPr>
       <w:r>
+        <w:t xml:space="preserve">What was the max pixel value of the background? _____________ [1 mark]</w:t>
+      </w:r>
+    </w:p>
+    <w:p>
+      <w:pPr>
+        <w:numPr>
+          <w:ilvl w:val="1"/>
+          <w:numId w:val="1008"/>
+        </w:numPr>
+        <w:pStyle w:val="Compact"/>
+      </w:pPr>
+      <w:r>
+        <w:t xml:space="preserve">What was the min pixel value of the PMMA block? _____________ [1 mark]</w:t>
+      </w:r>
+    </w:p>
+    <w:p>
+      <w:pPr>
+        <w:numPr>
+          <w:ilvl w:val="1"/>
+          <w:numId w:val="1008"/>
+        </w:numPr>
+        <w:pStyle w:val="Compact"/>
+      </w:pPr>
+      <w:r>
+        <w:t xml:space="preserve">What is the pixel value in the middle? _____________ [1 mark]</w:t>
+      </w:r>
+    </w:p>
+    <w:p>
+      <w:pPr>
+        <w:numPr>
+          <w:ilvl w:val="0"/>
+          <w:numId w:val="1006"/>
+        </w:numPr>
+        <w:pStyle w:val="Compact"/>
+      </w:pPr>
+      <w:r>
+        <w:t xml:space="preserve">Nothing to report for this step. Go to next step.</w:t>
+      </w:r>
+    </w:p>
+    <w:p>
+      <w:pPr>
+        <w:numPr>
+          <w:ilvl w:val="0"/>
+          <w:numId w:val="1006"/>
+        </w:numPr>
+        <w:pStyle w:val="Compact"/>
+      </w:pPr>
+      <w:r>
+        <w:t xml:space="preserve">Add a screenshot below of your image after you segmented the PMMA block and removed the text</w:t>
+      </w:r>
+      <w:r>
+        <w:t xml:space="preserve"> </w:t>
+      </w:r>
+      <w:r>
+        <w:t xml:space="preserve">“</w:t>
+      </w:r>
+      <w:r>
+        <w:t xml:space="preserve">4cm PMMA</w:t>
+      </w:r>
+      <w:r>
+        <w:t xml:space="preserve">”</w:t>
+      </w:r>
+      <w:r>
+        <w:t xml:space="preserve"> </w:t>
+      </w:r>
+      <w:r>
+        <w:t xml:space="preserve">from the selection. [1 mark]</w:t>
+      </w:r>
+    </w:p>
+    <w:p>
+      <w:pPr>
+        <w:numPr>
+          <w:ilvl w:val="0"/>
+          <w:numId w:val="1006"/>
+        </w:numPr>
+        <w:pStyle w:val="Compact"/>
+      </w:pPr>
+      <w:r>
+        <w:t xml:space="preserve">Below the histogram in the threshold dialog box, you see a percentage. What is it?</w:t>
+      </w:r>
+    </w:p>
+    <w:p>
+      <w:pPr>
+        <w:numPr>
+          <w:ilvl w:val="0"/>
+          <w:numId w:val="1009"/>
+        </w:numPr>
+        <w:pStyle w:val="Compact"/>
+      </w:pPr>
+      <w:r>
         <w:t xml:space="preserve">_____________ [1 mark]</w:t>
       </w:r>
     </w:p>
@@ -278,7 +342,7 @@
       <w:pPr>
         <w:numPr>
           <w:ilvl w:val="0"/>
-          <w:numId w:val="1005"/>
+          <w:numId w:val="1010"/>
         </w:numPr>
         <w:pStyle w:val="Compact"/>
       </w:pPr>
@@ -298,44 +362,44 @@
     <w:p>
       <w:pPr>
         <w:numPr>
+          <w:ilvl w:val="0"/>
+          <w:numId w:val="1011"/>
+        </w:numPr>
+        <w:pStyle w:val="Compact"/>
+      </w:pPr>
+      <w:r>
+        <w:t xml:space="preserve">_____________ [1 mark]</w:t>
+      </w:r>
+    </w:p>
+    <w:p>
+      <w:pPr>
+        <w:numPr>
+          <w:ilvl w:val="0"/>
+          <w:numId w:val="1012"/>
+        </w:numPr>
+        <w:pStyle w:val="Compact"/>
+      </w:pPr>
+      <w:r>
+        <w:t xml:space="preserve">How does it compare with your previous estimation?</w:t>
+      </w:r>
+    </w:p>
+    <w:p>
+      <w:pPr>
+        <w:numPr>
           <w:ilvl w:val="1"/>
-          <w:numId w:val="1009"/>
-        </w:numPr>
-        <w:pStyle w:val="Compact"/>
-      </w:pPr>
-      <w:r>
-        <w:t xml:space="preserve">_____________ [1 mark]</w:t>
-      </w:r>
-    </w:p>
-    <w:p>
-      <w:pPr>
-        <w:numPr>
-          <w:ilvl w:val="0"/>
-          <w:numId w:val="1005"/>
-        </w:numPr>
-        <w:pStyle w:val="Compact"/>
-      </w:pPr>
-      <w:r>
-        <w:t xml:space="preserve">How does it compare with your previous estimation?</w:t>
+          <w:numId w:val="1013"/>
+        </w:numPr>
+        <w:pStyle w:val="Compact"/>
+      </w:pPr>
+      <w:r>
+        <w:t xml:space="preserve">Error in %: _____________ [1 mark]</w:t>
       </w:r>
     </w:p>
     <w:p>
       <w:pPr>
         <w:numPr>
           <w:ilvl w:val="1"/>
-          <w:numId w:val="1010"/>
-        </w:numPr>
-        <w:pStyle w:val="Compact"/>
-      </w:pPr>
-      <w:r>
-        <w:t xml:space="preserve">Error in %: _____________ [1 mark]</w:t>
-      </w:r>
-    </w:p>
-    <w:p>
-      <w:pPr>
-        <w:numPr>
-          <w:ilvl w:val="1"/>
-          <w:numId w:val="1010"/>
+          <w:numId w:val="1013"/>
         </w:numPr>
         <w:pStyle w:val="Compact"/>
       </w:pPr>
@@ -393,7 +457,55 @@
       <w:pPr>
         <w:numPr>
           <w:ilvl w:val="0"/>
-          <w:numId w:val="1011"/>
+          <w:numId w:val="1014"/>
+        </w:numPr>
+        <w:pStyle w:val="Compact"/>
+      </w:pPr>
+      <w:r>
+        <w:t xml:space="preserve">Nothing to report for this step. Go to next step.</w:t>
+      </w:r>
+    </w:p>
+    <w:p>
+      <w:pPr>
+        <w:numPr>
+          <w:ilvl w:val="0"/>
+          <w:numId w:val="1014"/>
+        </w:numPr>
+        <w:pStyle w:val="Compact"/>
+      </w:pPr>
+      <w:r>
+        <w:t xml:space="preserve">Nothing to report for this step. Go to next step.</w:t>
+      </w:r>
+    </w:p>
+    <w:p>
+      <w:pPr>
+        <w:numPr>
+          <w:ilvl w:val="0"/>
+          <w:numId w:val="1014"/>
+        </w:numPr>
+        <w:pStyle w:val="Compact"/>
+      </w:pPr>
+      <w:r>
+        <w:t xml:space="preserve">Nothing to report for this step. Go to next step.</w:t>
+      </w:r>
+    </w:p>
+    <w:p>
+      <w:pPr>
+        <w:numPr>
+          <w:ilvl w:val="0"/>
+          <w:numId w:val="1014"/>
+        </w:numPr>
+        <w:pStyle w:val="Compact"/>
+      </w:pPr>
+      <w:r>
+        <w:t xml:space="preserve">Adjust the brightness and contrast so that the image looks nice. Add a screenshot in your lab report. [1 mark]</w:t>
+      </w:r>
+    </w:p>
+    <w:p>
+      <w:pPr>
+        <w:numPr>
+          <w:ilvl w:val="0"/>
+          <w:numId w:val="1014"/>
         </w:numPr>
         <w:pStyle w:val="Compact"/>
       </w:pPr>
@@ -405,96 +517,12 @@
       <w:pPr>
         <w:numPr>
           <w:ilvl w:val="0"/>
-          <w:numId w:val="1011"/>
-        </w:numPr>
-        <w:pStyle w:val="Compact"/>
-      </w:pPr>
-      <w:r>
-        <w:t xml:space="preserve">What is the diameter in um of one of the bright circles</w:t>
-      </w:r>
-    </w:p>
-    <w:p>
-      <w:pPr>
-        <w:numPr>
-          <w:ilvl w:val="1"/>
-          <w:numId w:val="1012"/>
-        </w:numPr>
-        <w:pStyle w:val="Compact"/>
-      </w:pPr>
-      <w:r>
-        <w:t xml:space="preserve">_____________ [1 mark]</w:t>
-      </w:r>
-    </w:p>
-    <w:p>
-      <w:pPr>
-        <w:numPr>
-          <w:ilvl w:val="0"/>
-          <w:numId w:val="1011"/>
-        </w:numPr>
-        <w:pStyle w:val="Compact"/>
-      </w:pPr>
-      <w:r>
-        <w:t xml:space="preserve">What is the diameter in um of one of the dark circles</w:t>
-      </w:r>
-    </w:p>
-    <w:p>
-      <w:pPr>
-        <w:numPr>
-          <w:ilvl w:val="1"/>
-          <w:numId w:val="1013"/>
-        </w:numPr>
-        <w:pStyle w:val="Compact"/>
-      </w:pPr>
-      <w:r>
-        <w:t xml:space="preserve">_____________ [1 mark]</w:t>
-      </w:r>
-    </w:p>
-    <w:p>
-      <w:pPr>
-        <w:numPr>
-          <w:ilvl w:val="0"/>
-          <w:numId w:val="1011"/>
-        </w:numPr>
-        <w:pStyle w:val="Compact"/>
-      </w:pPr>
-      <w:r>
-        <w:t xml:space="preserve">What is the size in um of rectangular structure?</w:t>
-      </w:r>
-    </w:p>
-    <w:p>
-      <w:pPr>
-        <w:numPr>
-          <w:ilvl w:val="1"/>
           <w:numId w:val="1014"/>
         </w:numPr>
         <w:pStyle w:val="Compact"/>
       </w:pPr>
       <w:r>
-        <w:t xml:space="preserve">Width: _____________ [1 mark]</w:t>
-      </w:r>
-    </w:p>
-    <w:p>
-      <w:pPr>
-        <w:numPr>
-          <w:ilvl w:val="1"/>
-          <w:numId w:val="1014"/>
-        </w:numPr>
-        <w:pStyle w:val="Compact"/>
-      </w:pPr>
-      <w:r>
-        <w:t xml:space="preserve">Height: _____________ [1 mark]</w:t>
-      </w:r>
-    </w:p>
-    <w:p>
-      <w:pPr>
-        <w:numPr>
-          <w:ilvl w:val="0"/>
-          <w:numId w:val="1011"/>
-        </w:numPr>
-        <w:pStyle w:val="Compact"/>
-      </w:pPr>
-      <w:r>
-        <w:t xml:space="preserve">What is the percentage of the pixels of the image that corresponds to</w:t>
+        <w:t xml:space="preserve">Similarly to what we did last week, use the line selection tool</w:t>
       </w:r>
     </w:p>
     <w:p>
@@ -506,7 +534,19 @@
         <w:pStyle w:val="Compact"/>
       </w:pPr>
       <w:r>
-        <w:t xml:space="preserve">tungsten: _____________ [1 mark]</w:t>
+        <w:t xml:space="preserve">What is the diameter in um of one of the bright circles</w:t>
+      </w:r>
+    </w:p>
+    <w:p>
+      <w:pPr>
+        <w:numPr>
+          <w:ilvl w:val="2"/>
+          <w:numId w:val="1016"/>
+        </w:numPr>
+        <w:pStyle w:val="Compact"/>
+      </w:pPr>
+      <w:r>
+        <w:t xml:space="preserve">_____________ [1 mark]</w:t>
       </w:r>
     </w:p>
     <w:p>
@@ -518,7 +558,19 @@
         <w:pStyle w:val="Compact"/>
       </w:pPr>
       <w:r>
-        <w:t xml:space="preserve">silicon carbide: _____________ [1 mark]</w:t>
+        <w:t xml:space="preserve">What is the diameter in um of one of the dark circles</w:t>
+      </w:r>
+    </w:p>
+    <w:p>
+      <w:pPr>
+        <w:numPr>
+          <w:ilvl w:val="2"/>
+          <w:numId w:val="1017"/>
+        </w:numPr>
+        <w:pStyle w:val="Compact"/>
+      </w:pPr>
+      <w:r>
+        <w:t xml:space="preserve">_____________ [1 mark]</w:t>
       </w:r>
     </w:p>
     <w:p>
@@ -530,7 +582,79 @@
         <w:pStyle w:val="Compact"/>
       </w:pPr>
       <w:r>
-        <w:t xml:space="preserve">titanium/aluminium/vanadium alloy: _____________ [1 mark]</w:t>
+        <w:t xml:space="preserve">What is the size in um of rectangular structure?</w:t>
+      </w:r>
+    </w:p>
+    <w:p>
+      <w:pPr>
+        <w:numPr>
+          <w:ilvl w:val="1"/>
+          <w:numId w:val="1018"/>
+        </w:numPr>
+        <w:pStyle w:val="Compact"/>
+      </w:pPr>
+      <w:r>
+        <w:t xml:space="preserve">Width: _____________ [1 mark]</w:t>
+      </w:r>
+    </w:p>
+    <w:p>
+      <w:pPr>
+        <w:numPr>
+          <w:ilvl w:val="1"/>
+          <w:numId w:val="1018"/>
+        </w:numPr>
+        <w:pStyle w:val="Compact"/>
+      </w:pPr>
+      <w:r>
+        <w:t xml:space="preserve">Height: _____________ [1 mark]</w:t>
+      </w:r>
+    </w:p>
+    <w:p>
+      <w:pPr>
+        <w:numPr>
+          <w:ilvl w:val="0"/>
+          <w:numId w:val="1014"/>
+        </w:numPr>
+        <w:pStyle w:val="Compact"/>
+      </w:pPr>
+      <w:r>
+        <w:t xml:space="preserve">What is the percentage of the pixels of the image that corresponds to</w:t>
+      </w:r>
+    </w:p>
+    <w:p>
+      <w:pPr>
+        <w:numPr>
+          <w:ilvl w:val="1"/>
+          <w:numId w:val="1019"/>
+        </w:numPr>
+        <w:pStyle w:val="Compact"/>
+      </w:pPr>
+      <w:r>
+        <w:t xml:space="preserve">Tungsten: _____________ [1 mark]</w:t>
+      </w:r>
+    </w:p>
+    <w:p>
+      <w:pPr>
+        <w:numPr>
+          <w:ilvl w:val="1"/>
+          <w:numId w:val="1019"/>
+        </w:numPr>
+        <w:pStyle w:val="Compact"/>
+      </w:pPr>
+      <w:r>
+        <w:t xml:space="preserve">Silicon carbide: _____________ [1 mark]</w:t>
+      </w:r>
+    </w:p>
+    <w:p>
+      <w:pPr>
+        <w:numPr>
+          <w:ilvl w:val="1"/>
+          <w:numId w:val="1019"/>
+        </w:numPr>
+        <w:pStyle w:val="Compact"/>
+      </w:pPr>
+      <w:r>
+        <w:t xml:space="preserve">Titanium/aluminum/vanadium alloy: _____________ [1 mark]</w:t>
       </w:r>
     </w:p>
     <w:bookmarkEnd w:id="22"/>
@@ -566,7 +690,7 @@
 <file path=word/numbering.xml><?xml version="1.0" encoding="utf-8"?>
 <w:numbering xmlns:w="http://schemas.openxmlformats.org/wordprocessingml/2006/main">
   <w:abstractNum w:abstractNumId="990">
-    <w:nsid w:val="2c1ae401"/>
+    <w:nsid w:val="A990"/>
     <w:multiLevelType w:val="multilevel"/>
     <w:lvl w:ilvl="0">
       <w:numFmt w:val="bullet"/>
@@ -642,7 +766,7 @@
     </w:lvl>
   </w:abstractNum>
   <w:abstractNum w:abstractNumId="991">
-    <w:nsid w:val="ea454b4c"/>
+    <w:nsid w:val="A991"/>
     <w:multiLevelType w:val="multilevel"/>
     <w:lvl w:ilvl="0">
       <w:numFmt w:val="bullet"/>
@@ -711,6 +835,346 @@
     <w:lvl w:ilvl="8">
       <w:numFmt w:val="bullet"/>
       <w:lvlText w:val="•"/>
+      <w:lvlJc w:val="left"/>
+      <w:pPr>
+        <w:ind w:left="6480" w:hanging="480"/>
+      </w:pPr>
+    </w:lvl>
+  </w:abstractNum>
+  <w:abstractNum w:abstractNumId="99411">
+    <w:nsid w:val="A99411"/>
+    <w:multiLevelType w:val="multilevel"/>
+    <w:lvl w:ilvl="0">
+      <w:start w:val="1"/>
+      <w:numFmt w:val="decimal"/>
+      <w:lvlText w:val="%1."/>
+      <w:lvlJc w:val="left"/>
+      <w:pPr>
+        <w:ind w:left="720" w:hanging="480"/>
+      </w:pPr>
+    </w:lvl>
+    <w:lvl w:ilvl="1">
+      <w:start w:val="1"/>
+      <w:numFmt w:val="decimal"/>
+      <w:lvlText w:val="%2."/>
+      <w:lvlJc w:val="left"/>
+      <w:pPr>
+        <w:ind w:left="1440" w:hanging="480"/>
+      </w:pPr>
+    </w:lvl>
+    <w:lvl w:ilvl="2">
+      <w:start w:val="1"/>
+      <w:numFmt w:val="decimal"/>
+      <w:lvlText w:val="%3."/>
+      <w:lvlJc w:val="left"/>
+      <w:pPr>
+        <w:ind w:left="2160" w:hanging="480"/>
+      </w:pPr>
+    </w:lvl>
+    <w:lvl w:ilvl="3">
+      <w:start w:val="1"/>
+      <w:numFmt w:val="decimal"/>
+      <w:lvlText w:val="%4."/>
+      <w:lvlJc w:val="left"/>
+      <w:pPr>
+        <w:ind w:left="2880" w:hanging="480"/>
+      </w:pPr>
+    </w:lvl>
+    <w:lvl w:ilvl="4">
+      <w:start w:val="1"/>
+      <w:numFmt w:val="decimal"/>
+      <w:lvlText w:val="%5."/>
+      <w:lvlJc w:val="left"/>
+      <w:pPr>
+        <w:ind w:left="3600" w:hanging="480"/>
+      </w:pPr>
+    </w:lvl>
+    <w:lvl w:ilvl="5">
+      <w:start w:val="1"/>
+      <w:numFmt w:val="decimal"/>
+      <w:lvlText w:val="%6."/>
+      <w:lvlJc w:val="left"/>
+      <w:pPr>
+        <w:ind w:left="4320" w:hanging="480"/>
+      </w:pPr>
+    </w:lvl>
+    <w:lvl w:ilvl="6">
+      <w:start w:val="1"/>
+      <w:numFmt w:val="decimal"/>
+      <w:lvlText w:val="%7."/>
+      <w:lvlJc w:val="left"/>
+      <w:pPr>
+        <w:ind w:left="5040" w:hanging="480"/>
+      </w:pPr>
+    </w:lvl>
+    <w:lvl w:ilvl="7">
+      <w:start w:val="1"/>
+      <w:numFmt w:val="decimal"/>
+      <w:lvlText w:val="%8."/>
+      <w:lvlJc w:val="left"/>
+      <w:pPr>
+        <w:ind w:left="5760" w:hanging="480"/>
+      </w:pPr>
+    </w:lvl>
+    <w:lvl w:ilvl="8">
+      <w:start w:val="1"/>
+      <w:numFmt w:val="decimal"/>
+      <w:lvlText w:val="%9."/>
+      <w:lvlJc w:val="left"/>
+      <w:pPr>
+        <w:ind w:left="6480" w:hanging="480"/>
+      </w:pPr>
+    </w:lvl>
+  </w:abstractNum>
+  <w:abstractNum w:abstractNumId="99414">
+    <w:nsid w:val="A99414"/>
+    <w:multiLevelType w:val="multilevel"/>
+    <w:lvl w:ilvl="0">
+      <w:start w:val="4"/>
+      <w:numFmt w:val="decimal"/>
+      <w:lvlText w:val="%1."/>
+      <w:lvlJc w:val="left"/>
+      <w:pPr>
+        <w:ind w:left="720" w:hanging="480"/>
+      </w:pPr>
+    </w:lvl>
+    <w:lvl w:ilvl="1">
+      <w:start w:val="4"/>
+      <w:numFmt w:val="decimal"/>
+      <w:lvlText w:val="%2."/>
+      <w:lvlJc w:val="left"/>
+      <w:pPr>
+        <w:ind w:left="1440" w:hanging="480"/>
+      </w:pPr>
+    </w:lvl>
+    <w:lvl w:ilvl="2">
+      <w:start w:val="4"/>
+      <w:numFmt w:val="decimal"/>
+      <w:lvlText w:val="%3."/>
+      <w:lvlJc w:val="left"/>
+      <w:pPr>
+        <w:ind w:left="2160" w:hanging="480"/>
+      </w:pPr>
+    </w:lvl>
+    <w:lvl w:ilvl="3">
+      <w:start w:val="4"/>
+      <w:numFmt w:val="decimal"/>
+      <w:lvlText w:val="%4."/>
+      <w:lvlJc w:val="left"/>
+      <w:pPr>
+        <w:ind w:left="2880" w:hanging="480"/>
+      </w:pPr>
+    </w:lvl>
+    <w:lvl w:ilvl="4">
+      <w:start w:val="4"/>
+      <w:numFmt w:val="decimal"/>
+      <w:lvlText w:val="%5."/>
+      <w:lvlJc w:val="left"/>
+      <w:pPr>
+        <w:ind w:left="3600" w:hanging="480"/>
+      </w:pPr>
+    </w:lvl>
+    <w:lvl w:ilvl="5">
+      <w:start w:val="4"/>
+      <w:numFmt w:val="decimal"/>
+      <w:lvlText w:val="%6."/>
+      <w:lvlJc w:val="left"/>
+      <w:pPr>
+        <w:ind w:left="4320" w:hanging="480"/>
+      </w:pPr>
+    </w:lvl>
+    <w:lvl w:ilvl="6">
+      <w:start w:val="4"/>
+      <w:numFmt w:val="decimal"/>
+      <w:lvlText w:val="%7."/>
+      <w:lvlJc w:val="left"/>
+      <w:pPr>
+        <w:ind w:left="5040" w:hanging="480"/>
+      </w:pPr>
+    </w:lvl>
+    <w:lvl w:ilvl="7">
+      <w:start w:val="4"/>
+      <w:numFmt w:val="decimal"/>
+      <w:lvlText w:val="%8."/>
+      <w:lvlJc w:val="left"/>
+      <w:pPr>
+        <w:ind w:left="5760" w:hanging="480"/>
+      </w:pPr>
+    </w:lvl>
+    <w:lvl w:ilvl="8">
+      <w:start w:val="4"/>
+      <w:numFmt w:val="decimal"/>
+      <w:lvlText w:val="%9."/>
+      <w:lvlJc w:val="left"/>
+      <w:pPr>
+        <w:ind w:left="6480" w:hanging="480"/>
+      </w:pPr>
+    </w:lvl>
+  </w:abstractNum>
+  <w:abstractNum w:abstractNumId="99417">
+    <w:nsid w:val="A99417"/>
+    <w:multiLevelType w:val="multilevel"/>
+    <w:lvl w:ilvl="0">
+      <w:start w:val="7"/>
+      <w:numFmt w:val="decimal"/>
+      <w:lvlText w:val="%1."/>
+      <w:lvlJc w:val="left"/>
+      <w:pPr>
+        <w:ind w:left="720" w:hanging="480"/>
+      </w:pPr>
+    </w:lvl>
+    <w:lvl w:ilvl="1">
+      <w:start w:val="7"/>
+      <w:numFmt w:val="decimal"/>
+      <w:lvlText w:val="%2."/>
+      <w:lvlJc w:val="left"/>
+      <w:pPr>
+        <w:ind w:left="1440" w:hanging="480"/>
+      </w:pPr>
+    </w:lvl>
+    <w:lvl w:ilvl="2">
+      <w:start w:val="7"/>
+      <w:numFmt w:val="decimal"/>
+      <w:lvlText w:val="%3."/>
+      <w:lvlJc w:val="left"/>
+      <w:pPr>
+        <w:ind w:left="2160" w:hanging="480"/>
+      </w:pPr>
+    </w:lvl>
+    <w:lvl w:ilvl="3">
+      <w:start w:val="7"/>
+      <w:numFmt w:val="decimal"/>
+      <w:lvlText w:val="%4."/>
+      <w:lvlJc w:val="left"/>
+      <w:pPr>
+        <w:ind w:left="2880" w:hanging="480"/>
+      </w:pPr>
+    </w:lvl>
+    <w:lvl w:ilvl="4">
+      <w:start w:val="7"/>
+      <w:numFmt w:val="decimal"/>
+      <w:lvlText w:val="%5."/>
+      <w:lvlJc w:val="left"/>
+      <w:pPr>
+        <w:ind w:left="3600" w:hanging="480"/>
+      </w:pPr>
+    </w:lvl>
+    <w:lvl w:ilvl="5">
+      <w:start w:val="7"/>
+      <w:numFmt w:val="decimal"/>
+      <w:lvlText w:val="%6."/>
+      <w:lvlJc w:val="left"/>
+      <w:pPr>
+        <w:ind w:left="4320" w:hanging="480"/>
+      </w:pPr>
+    </w:lvl>
+    <w:lvl w:ilvl="6">
+      <w:start w:val="7"/>
+      <w:numFmt w:val="decimal"/>
+      <w:lvlText w:val="%7."/>
+      <w:lvlJc w:val="left"/>
+      <w:pPr>
+        <w:ind w:left="5040" w:hanging="480"/>
+      </w:pPr>
+    </w:lvl>
+    <w:lvl w:ilvl="7">
+      <w:start w:val="7"/>
+      <w:numFmt w:val="decimal"/>
+      <w:lvlText w:val="%8."/>
+      <w:lvlJc w:val="left"/>
+      <w:pPr>
+        <w:ind w:left="5760" w:hanging="480"/>
+      </w:pPr>
+    </w:lvl>
+    <w:lvl w:ilvl="8">
+      <w:start w:val="7"/>
+      <w:numFmt w:val="decimal"/>
+      <w:lvlText w:val="%9."/>
+      <w:lvlJc w:val="left"/>
+      <w:pPr>
+        <w:ind w:left="6480" w:hanging="480"/>
+      </w:pPr>
+    </w:lvl>
+  </w:abstractNum>
+  <w:abstractNum w:abstractNumId="99418">
+    <w:nsid w:val="A99418"/>
+    <w:multiLevelType w:val="multilevel"/>
+    <w:lvl w:ilvl="0">
+      <w:start w:val="8"/>
+      <w:numFmt w:val="decimal"/>
+      <w:lvlText w:val="%1."/>
+      <w:lvlJc w:val="left"/>
+      <w:pPr>
+        <w:ind w:left="720" w:hanging="480"/>
+      </w:pPr>
+    </w:lvl>
+    <w:lvl w:ilvl="1">
+      <w:start w:val="8"/>
+      <w:numFmt w:val="decimal"/>
+      <w:lvlText w:val="%2."/>
+      <w:lvlJc w:val="left"/>
+      <w:pPr>
+        <w:ind w:left="1440" w:hanging="480"/>
+      </w:pPr>
+    </w:lvl>
+    <w:lvl w:ilvl="2">
+      <w:start w:val="8"/>
+      <w:numFmt w:val="decimal"/>
+      <w:lvlText w:val="%3."/>
+      <w:lvlJc w:val="left"/>
+      <w:pPr>
+        <w:ind w:left="2160" w:hanging="480"/>
+      </w:pPr>
+    </w:lvl>
+    <w:lvl w:ilvl="3">
+      <w:start w:val="8"/>
+      <w:numFmt w:val="decimal"/>
+      <w:lvlText w:val="%4."/>
+      <w:lvlJc w:val="left"/>
+      <w:pPr>
+        <w:ind w:left="2880" w:hanging="480"/>
+      </w:pPr>
+    </w:lvl>
+    <w:lvl w:ilvl="4">
+      <w:start w:val="8"/>
+      <w:numFmt w:val="decimal"/>
+      <w:lvlText w:val="%5."/>
+      <w:lvlJc w:val="left"/>
+      <w:pPr>
+        <w:ind w:left="3600" w:hanging="480"/>
+      </w:pPr>
+    </w:lvl>
+    <w:lvl w:ilvl="5">
+      <w:start w:val="8"/>
+      <w:numFmt w:val="decimal"/>
+      <w:lvlText w:val="%6."/>
+      <w:lvlJc w:val="left"/>
+      <w:pPr>
+        <w:ind w:left="4320" w:hanging="480"/>
+      </w:pPr>
+    </w:lvl>
+    <w:lvl w:ilvl="6">
+      <w:start w:val="8"/>
+      <w:numFmt w:val="decimal"/>
+      <w:lvlText w:val="%7."/>
+      <w:lvlJc w:val="left"/>
+      <w:pPr>
+        <w:ind w:left="5040" w:hanging="480"/>
+      </w:pPr>
+    </w:lvl>
+    <w:lvl w:ilvl="7">
+      <w:start w:val="8"/>
+      <w:numFmt w:val="decimal"/>
+      <w:lvlText w:val="%8."/>
+      <w:lvlJc w:val="left"/>
+      <w:pPr>
+        <w:ind w:left="5760" w:hanging="480"/>
+      </w:pPr>
+    </w:lvl>
+    <w:lvl w:ilvl="8">
+      <w:start w:val="8"/>
+      <w:numFmt w:val="decimal"/>
+      <w:lvlText w:val="%9."/>
       <w:lvlJc w:val="left"/>
       <w:pPr>
         <w:ind w:left="6480" w:hanging="480"/>
@@ -724,7 +1188,34 @@
     <w:abstractNumId w:val="991"/>
   </w:num>
   <w:num w:numId="1002">
-    <w:abstractNumId w:val="991"/>
+    <w:abstractNumId w:val="99411"/>
+    <w:lvlOverride w:ilvl="0">
+      <w:startOverride w:val="1"/>
+    </w:lvlOverride>
+    <w:lvlOverride w:ilvl="1">
+      <w:startOverride w:val="1"/>
+    </w:lvlOverride>
+    <w:lvlOverride w:ilvl="2">
+      <w:startOverride w:val="1"/>
+    </w:lvlOverride>
+    <w:lvlOverride w:ilvl="3">
+      <w:startOverride w:val="1"/>
+    </w:lvlOverride>
+    <w:lvlOverride w:ilvl="4">
+      <w:startOverride w:val="1"/>
+    </w:lvlOverride>
+    <w:lvlOverride w:ilvl="5">
+      <w:startOverride w:val="1"/>
+    </w:lvlOverride>
+    <w:lvlOverride w:ilvl="6">
+      <w:startOverride w:val="1"/>
+    </w:lvlOverride>
+    <w:lvlOverride w:ilvl="7">
+      <w:startOverride w:val="1"/>
+    </w:lvlOverride>
+    <w:lvlOverride w:ilvl="8">
+      <w:startOverride w:val="1"/>
+    </w:lvlOverride>
   </w:num>
   <w:num w:numId="1003">
     <w:abstractNumId w:val="991"/>
@@ -733,10 +1224,64 @@
     <w:abstractNumId w:val="991"/>
   </w:num>
   <w:num w:numId="1005">
-    <w:abstractNumId w:val="991"/>
+    <w:abstractNumId w:val="99414"/>
+    <w:lvlOverride w:ilvl="0">
+      <w:startOverride w:val="4"/>
+    </w:lvlOverride>
+    <w:lvlOverride w:ilvl="1">
+      <w:startOverride w:val="4"/>
+    </w:lvlOverride>
+    <w:lvlOverride w:ilvl="2">
+      <w:startOverride w:val="4"/>
+    </w:lvlOverride>
+    <w:lvlOverride w:ilvl="3">
+      <w:startOverride w:val="4"/>
+    </w:lvlOverride>
+    <w:lvlOverride w:ilvl="4">
+      <w:startOverride w:val="4"/>
+    </w:lvlOverride>
+    <w:lvlOverride w:ilvl="5">
+      <w:startOverride w:val="4"/>
+    </w:lvlOverride>
+    <w:lvlOverride w:ilvl="6">
+      <w:startOverride w:val="4"/>
+    </w:lvlOverride>
+    <w:lvlOverride w:ilvl="7">
+      <w:startOverride w:val="4"/>
+    </w:lvlOverride>
+    <w:lvlOverride w:ilvl="8">
+      <w:startOverride w:val="4"/>
+    </w:lvlOverride>
   </w:num>
   <w:num w:numId="1006">
-    <w:abstractNumId w:val="991"/>
+    <w:abstractNumId w:val="99411"/>
+    <w:lvlOverride w:ilvl="0">
+      <w:startOverride w:val="1"/>
+    </w:lvlOverride>
+    <w:lvlOverride w:ilvl="1">
+      <w:startOverride w:val="1"/>
+    </w:lvlOverride>
+    <w:lvlOverride w:ilvl="2">
+      <w:startOverride w:val="1"/>
+    </w:lvlOverride>
+    <w:lvlOverride w:ilvl="3">
+      <w:startOverride w:val="1"/>
+    </w:lvlOverride>
+    <w:lvlOverride w:ilvl="4">
+      <w:startOverride w:val="1"/>
+    </w:lvlOverride>
+    <w:lvlOverride w:ilvl="5">
+      <w:startOverride w:val="1"/>
+    </w:lvlOverride>
+    <w:lvlOverride w:ilvl="6">
+      <w:startOverride w:val="1"/>
+    </w:lvlOverride>
+    <w:lvlOverride w:ilvl="7">
+      <w:startOverride w:val="1"/>
+    </w:lvlOverride>
+    <w:lvlOverride w:ilvl="8">
+      <w:startOverride w:val="1"/>
+    </w:lvlOverride>
   </w:num>
   <w:num w:numId="1007">
     <w:abstractNumId w:val="991"/>
@@ -748,22 +1293,169 @@
     <w:abstractNumId w:val="991"/>
   </w:num>
   <w:num w:numId="1010">
-    <w:abstractNumId w:val="991"/>
+    <w:abstractNumId w:val="99417"/>
+    <w:lvlOverride w:ilvl="0">
+      <w:startOverride w:val="7"/>
+    </w:lvlOverride>
+    <w:lvlOverride w:ilvl="1">
+      <w:startOverride w:val="7"/>
+    </w:lvlOverride>
+    <w:lvlOverride w:ilvl="2">
+      <w:startOverride w:val="7"/>
+    </w:lvlOverride>
+    <w:lvlOverride w:ilvl="3">
+      <w:startOverride w:val="7"/>
+    </w:lvlOverride>
+    <w:lvlOverride w:ilvl="4">
+      <w:startOverride w:val="7"/>
+    </w:lvlOverride>
+    <w:lvlOverride w:ilvl="5">
+      <w:startOverride w:val="7"/>
+    </w:lvlOverride>
+    <w:lvlOverride w:ilvl="6">
+      <w:startOverride w:val="7"/>
+    </w:lvlOverride>
+    <w:lvlOverride w:ilvl="7">
+      <w:startOverride w:val="7"/>
+    </w:lvlOverride>
+    <w:lvlOverride w:ilvl="8">
+      <w:startOverride w:val="7"/>
+    </w:lvlOverride>
   </w:num>
   <w:num w:numId="1011">
     <w:abstractNumId w:val="991"/>
   </w:num>
   <w:num w:numId="1012">
-    <w:abstractNumId w:val="991"/>
+    <w:abstractNumId w:val="99418"/>
+    <w:lvlOverride w:ilvl="0">
+      <w:startOverride w:val="8"/>
+    </w:lvlOverride>
+    <w:lvlOverride w:ilvl="1">
+      <w:startOverride w:val="8"/>
+    </w:lvlOverride>
+    <w:lvlOverride w:ilvl="2">
+      <w:startOverride w:val="8"/>
+    </w:lvlOverride>
+    <w:lvlOverride w:ilvl="3">
+      <w:startOverride w:val="8"/>
+    </w:lvlOverride>
+    <w:lvlOverride w:ilvl="4">
+      <w:startOverride w:val="8"/>
+    </w:lvlOverride>
+    <w:lvlOverride w:ilvl="5">
+      <w:startOverride w:val="8"/>
+    </w:lvlOverride>
+    <w:lvlOverride w:ilvl="6">
+      <w:startOverride w:val="8"/>
+    </w:lvlOverride>
+    <w:lvlOverride w:ilvl="7">
+      <w:startOverride w:val="8"/>
+    </w:lvlOverride>
+    <w:lvlOverride w:ilvl="8">
+      <w:startOverride w:val="8"/>
+    </w:lvlOverride>
   </w:num>
   <w:num w:numId="1013">
     <w:abstractNumId w:val="991"/>
   </w:num>
   <w:num w:numId="1014">
+    <w:abstractNumId w:val="99411"/>
+    <w:lvlOverride w:ilvl="0">
+      <w:startOverride w:val="1"/>
+    </w:lvlOverride>
+    <w:lvlOverride w:ilvl="1">
+      <w:startOverride w:val="1"/>
+    </w:lvlOverride>
+    <w:lvlOverride w:ilvl="2">
+      <w:startOverride w:val="1"/>
+    </w:lvlOverride>
+    <w:lvlOverride w:ilvl="3">
+      <w:startOverride w:val="1"/>
+    </w:lvlOverride>
+    <w:lvlOverride w:ilvl="4">
+      <w:startOverride w:val="1"/>
+    </w:lvlOverride>
+    <w:lvlOverride w:ilvl="5">
+      <w:startOverride w:val="1"/>
+    </w:lvlOverride>
+    <w:lvlOverride w:ilvl="6">
+      <w:startOverride w:val="1"/>
+    </w:lvlOverride>
+    <w:lvlOverride w:ilvl="7">
+      <w:startOverride w:val="1"/>
+    </w:lvlOverride>
+    <w:lvlOverride w:ilvl="8">
+      <w:startOverride w:val="1"/>
+    </w:lvlOverride>
+  </w:num>
+  <w:num w:numId="1015">
+    <w:abstractNumId w:val="99411"/>
+    <w:lvlOverride w:ilvl="0">
+      <w:startOverride w:val="1"/>
+    </w:lvlOverride>
+    <w:lvlOverride w:ilvl="1">
+      <w:startOverride w:val="1"/>
+    </w:lvlOverride>
+    <w:lvlOverride w:ilvl="2">
+      <w:startOverride w:val="1"/>
+    </w:lvlOverride>
+    <w:lvlOverride w:ilvl="3">
+      <w:startOverride w:val="1"/>
+    </w:lvlOverride>
+    <w:lvlOverride w:ilvl="4">
+      <w:startOverride w:val="1"/>
+    </w:lvlOverride>
+    <w:lvlOverride w:ilvl="5">
+      <w:startOverride w:val="1"/>
+    </w:lvlOverride>
+    <w:lvlOverride w:ilvl="6">
+      <w:startOverride w:val="1"/>
+    </w:lvlOverride>
+    <w:lvlOverride w:ilvl="7">
+      <w:startOverride w:val="1"/>
+    </w:lvlOverride>
+    <w:lvlOverride w:ilvl="8">
+      <w:startOverride w:val="1"/>
+    </w:lvlOverride>
+  </w:num>
+  <w:num w:numId="1016">
     <w:abstractNumId w:val="991"/>
   </w:num>
-  <w:num w:numId="1015">
+  <w:num w:numId="1017">
     <w:abstractNumId w:val="991"/>
+  </w:num>
+  <w:num w:numId="1018">
+    <w:abstractNumId w:val="991"/>
+  </w:num>
+  <w:num w:numId="1019">
+    <w:abstractNumId w:val="99411"/>
+    <w:lvlOverride w:ilvl="0">
+      <w:startOverride w:val="1"/>
+    </w:lvlOverride>
+    <w:lvlOverride w:ilvl="1">
+      <w:startOverride w:val="1"/>
+    </w:lvlOverride>
+    <w:lvlOverride w:ilvl="2">
+      <w:startOverride w:val="1"/>
+    </w:lvlOverride>
+    <w:lvlOverride w:ilvl="3">
+      <w:startOverride w:val="1"/>
+    </w:lvlOverride>
+    <w:lvlOverride w:ilvl="4">
+      <w:startOverride w:val="1"/>
+    </w:lvlOverride>
+    <w:lvlOverride w:ilvl="5">
+      <w:startOverride w:val="1"/>
+    </w:lvlOverride>
+    <w:lvlOverride w:ilvl="6">
+      <w:startOverride w:val="1"/>
+    </w:lvlOverride>
+    <w:lvlOverride w:ilvl="7">
+      <w:startOverride w:val="1"/>
+    </w:lvlOverride>
+    <w:lvlOverride w:ilvl="8">
+      <w:startOverride w:val="1"/>
+    </w:lvlOverride>
   </w:num>
 </w:numbering>
 </file>
@@ -773,10 +1465,10 @@
   <w:docDefaults>
     <w:rPrDefault>
       <w:rPr>
-        <w:rFonts w:asciiTheme="minorHAnsi" w:eastAsiaTheme="minorHAnsi" w:hAnsiTheme="minorHAnsi" w:cstheme="minorBidi"/>
+        <w:rFonts w:asciiTheme="minorHAnsi" w:cstheme="minorBidi" w:eastAsiaTheme="minorHAnsi" w:hAnsiTheme="minorHAnsi"/>
         <w:sz w:val="24"/>
         <w:szCs w:val="24"/>
-        <w:lang w:val="en-US" w:eastAsia="en-US" w:bidi="ar-SA"/>
+        <w:lang w:bidi="ar-SA" w:eastAsia="en-US" w:val="en-US"/>
       </w:rPr>
     </w:rPrDefault>
     <w:pPrDefault>
@@ -785,35 +1477,35 @@
       </w:pPr>
     </w:pPrDefault>
   </w:docDefaults>
-  <w:latentStyles w:defLockedState="0" w:defUIPriority="0" w:defSemiHidden="0" w:defUnhideWhenUsed="0" w:defQFormat="0" w:count="276"/>
-  <w:style w:type="paragraph" w:default="1" w:styleId="Normal">
+  <w:latentStyles w:count="276" w:defLockedState="0" w:defQFormat="0" w:defSemiHidden="0" w:defUIPriority="0" w:defUnhideWhenUsed="0"/>
+  <w:style w:default="1" w:styleId="Normal" w:type="paragraph">
     <w:name w:val="Normal"/>
     <w:qFormat/>
   </w:style>
-  <w:style w:type="paragraph" w:styleId="BodyText">
+  <w:style w:styleId="BodyText" w:type="paragraph">
     <w:name w:val="Body Text"/>
     <w:basedOn w:val="Normal"/>
     <w:link w:val="BodyTextChar"/>
     <w:pPr>
-      <w:spacing w:before="180" w:after="180"/>
+      <w:spacing w:after="180" w:before="180"/>
     </w:pPr>
     <w:qFormat/>
   </w:style>
-  <w:style w:type="paragraph" w:customStyle="1" w:styleId="FirstParagraph">
+  <w:style w:customStyle="1" w:styleId="FirstParagraph" w:type="paragraph">
     <w:name w:val="First Paragraph"/>
     <w:basedOn w:val="BodyText"/>
     <w:next w:val="BodyText"/>
     <w:qFormat/>
   </w:style>
-  <w:style w:type="paragraph" w:customStyle="1" w:styleId="Compact">
+  <w:style w:customStyle="1" w:styleId="Compact" w:type="paragraph">
     <w:name w:val="Compact"/>
     <w:basedOn w:val="BodyText"/>
     <w:qFormat/>
     <w:pPr>
-      <w:spacing w:before="36" w:after="36"/>
+      <w:spacing w:after="36" w:before="36"/>
     </w:pPr>
   </w:style>
-  <w:style w:type="paragraph" w:styleId="Title">
+  <w:style w:styleId="Title" w:type="paragraph">
     <w:name w:val="Title"/>
     <w:basedOn w:val="Normal"/>
     <w:next w:val="BodyText"/>
@@ -821,19 +1513,19 @@
     <w:pPr>
       <w:keepNext/>
       <w:keepLines/>
-      <w:spacing w:before="480" w:after="240"/>
+      <w:spacing w:after="240" w:before="480"/>
       <w:jc w:val="center"/>
     </w:pPr>
     <w:rPr>
-      <w:rFonts w:asciiTheme="majorHAnsi" w:eastAsiaTheme="majorEastAsia" w:hAnsiTheme="majorHAnsi" w:cstheme="majorBidi"/>
+      <w:rFonts w:asciiTheme="majorHAnsi" w:cstheme="majorBidi" w:eastAsiaTheme="majorEastAsia" w:hAnsiTheme="majorHAnsi"/>
       <w:b/>
       <w:bCs/>
-      <w:color w:val="345A8A" w:themeColor="accent1" w:themeShade="B5"/>
+      <w:color w:themeColor="accent1" w:themeShade="B5" w:val="345A8A"/>
       <w:sz w:val="36"/>
       <w:szCs w:val="36"/>
     </w:rPr>
   </w:style>
-  <w:style w:type="paragraph" w:styleId="Subtitle">
+  <w:style w:styleId="Subtitle" w:type="paragraph">
     <w:name w:val="Subtitle"/>
     <w:basedOn w:val="Title"/>
     <w:next w:val="BodyText"/>
@@ -841,7 +1533,7 @@
     <w:pPr>
       <w:keepNext/>
       <w:keepLines/>
-      <w:spacing w:before="240" w:after="240"/>
+      <w:spacing w:after="240" w:before="240"/>
       <w:jc w:val="center"/>
     </w:pPr>
     <w:rPr>
@@ -849,7 +1541,7 @@
       <w:szCs w:val="30"/>
     </w:rPr>
   </w:style>
-  <w:style w:type="paragraph" w:customStyle="1" w:styleId="Author">
+  <w:style w:customStyle="1" w:styleId="Author" w:type="paragraph">
     <w:name w:val="Author"/>
     <w:next w:val="BodyText"/>
     <w:qFormat/>
@@ -859,7 +1551,7 @@
       <w:jc w:val="center"/>
     </w:pPr>
   </w:style>
-  <w:style w:type="paragraph" w:styleId="Date">
+  <w:style w:styleId="Date" w:type="paragraph">
     <w:name w:val="Date"/>
     <w:next w:val="BodyText"/>
     <w:qFormat/>
@@ -869,7 +1561,7 @@
       <w:jc w:val="center"/>
     </w:pPr>
   </w:style>
-  <w:style w:type="paragraph" w:customStyle="1" w:styleId="Abstract">
+  <w:style w:customStyle="1" w:styleId="Abstract" w:type="paragraph">
     <w:name w:val="Abstract"/>
     <w:basedOn w:val="Normal"/>
     <w:next w:val="BodyText"/>
@@ -877,14 +1569,14 @@
     <w:pPr>
       <w:keepNext/>
       <w:keepLines/>
-      <w:spacing w:before="300" w:after="300"/>
+      <w:spacing w:after="300" w:before="300"/>
     </w:pPr>
     <w:rPr>
       <w:sz w:val="20"/>
       <w:szCs w:val="20"/>
     </w:rPr>
   </w:style>
-  <w:style w:type="paragraph" w:styleId="Bibliography">
+  <w:style w:styleId="Bibliography" w:type="paragraph">
     <w:name w:val="Bibliography"/>
     <w:basedOn w:val="Normal"/>
     <w:next w:val="Bibliography"/>
@@ -892,7 +1584,7 @@
     <w:pPr/>
     <w:rPr/>
   </w:style>
-  <w:style w:type="paragraph" w:styleId="Heading1">
+  <w:style w:styleId="Heading1" w:type="paragraph">
     <w:name w:val="Heading 1"/>
     <w:basedOn w:val="Normal"/>
     <w:next w:val="BodyText"/>
@@ -901,19 +1593,19 @@
     <w:pPr>
       <w:keepNext/>
       <w:keepLines/>
-      <w:spacing w:before="480" w:after="0"/>
+      <w:spacing w:after="0" w:before="480"/>
       <w:outlineLvl w:val="0"/>
     </w:pPr>
     <w:rPr>
-      <w:rFonts w:asciiTheme="majorHAnsi" w:eastAsiaTheme="majorEastAsia" w:hAnsiTheme="majorHAnsi" w:cstheme="majorBidi"/>
+      <w:rFonts w:asciiTheme="majorHAnsi" w:cstheme="majorBidi" w:eastAsiaTheme="majorEastAsia" w:hAnsiTheme="majorHAnsi"/>
       <w:b/>
       <w:bCs/>
-      <w:color w:val="4F81BD" w:themeColor="accent1"/>
+      <w:color w:themeColor="accent1" w:val="4F81BD"/>
       <w:sz w:val="32"/>
       <w:szCs w:val="32"/>
     </w:rPr>
   </w:style>
-  <w:style w:type="paragraph" w:styleId="Heading2">
+  <w:style w:styleId="Heading2" w:type="paragraph">
     <w:name w:val="Heading 2"/>
     <w:basedOn w:val="Normal"/>
     <w:next w:val="BodyText"/>
@@ -923,19 +1615,19 @@
     <w:pPr>
       <w:keepNext/>
       <w:keepLines/>
-      <w:spacing w:before="200" w:after="0"/>
+      <w:spacing w:after="0" w:before="200"/>
       <w:outlineLvl w:val="1"/>
     </w:pPr>
     <w:rPr>
-      <w:rFonts w:asciiTheme="majorHAnsi" w:eastAsiaTheme="majorEastAsia" w:hAnsiTheme="majorHAnsi" w:cstheme="majorBidi"/>
+      <w:rFonts w:asciiTheme="majorHAnsi" w:cstheme="majorBidi" w:eastAsiaTheme="majorEastAsia" w:hAnsiTheme="majorHAnsi"/>
       <w:b/>
       <w:bCs/>
-      <w:color w:val="4F81BD" w:themeColor="accent1"/>
+      <w:color w:themeColor="accent1" w:val="4F81BD"/>
       <w:sz w:val="28"/>
       <w:szCs w:val="28"/>
     </w:rPr>
   </w:style>
-  <w:style w:type="paragraph" w:styleId="Heading3">
+  <w:style w:styleId="Heading3" w:type="paragraph">
     <w:name w:val="Heading 3"/>
     <w:basedOn w:val="Normal"/>
     <w:next w:val="BodyText"/>
@@ -945,19 +1637,19 @@
     <w:pPr>
       <w:keepNext/>
       <w:keepLines/>
-      <w:spacing w:before="200" w:after="0"/>
+      <w:spacing w:after="0" w:before="200"/>
       <w:outlineLvl w:val="2"/>
     </w:pPr>
     <w:rPr>
-      <w:rFonts w:asciiTheme="majorHAnsi" w:eastAsiaTheme="majorEastAsia" w:hAnsiTheme="majorHAnsi" w:cstheme="majorBidi"/>
+      <w:rFonts w:asciiTheme="majorHAnsi" w:cstheme="majorBidi" w:eastAsiaTheme="majorEastAsia" w:hAnsiTheme="majorHAnsi"/>
       <w:b/>
       <w:bCs/>
-      <w:color w:val="4F81BD" w:themeColor="accent1"/>
+      <w:color w:themeColor="accent1" w:val="4F81BD"/>
       <w:sz w:val="24"/>
       <w:szCs w:val="24"/>
     </w:rPr>
   </w:style>
-  <w:style w:type="paragraph" w:styleId="Heading4">
+  <w:style w:styleId="Heading4" w:type="paragraph">
     <w:name w:val="Heading 4"/>
     <w:basedOn w:val="Normal"/>
     <w:next w:val="BodyText"/>
@@ -967,19 +1659,19 @@
     <w:pPr>
       <w:keepNext/>
       <w:keepLines/>
-      <w:spacing w:before="200" w:after="0"/>
+      <w:spacing w:after="0" w:before="200"/>
       <w:outlineLvl w:val="3"/>
     </w:pPr>
     <w:rPr>
-      <w:rFonts w:asciiTheme="majorHAnsi" w:eastAsiaTheme="majorEastAsia" w:hAnsiTheme="majorHAnsi" w:cstheme="majorBidi"/>
+      <w:rFonts w:asciiTheme="majorHAnsi" w:cstheme="majorBidi" w:eastAsiaTheme="majorEastAsia" w:hAnsiTheme="majorHAnsi"/>
       <w:i/>
       <w:bCs/>
-      <w:color w:val="4F81BD" w:themeColor="accent1"/>
+      <w:color w:themeColor="accent1" w:val="4F81BD"/>
       <w:sz w:val="24"/>
       <w:szCs w:val="24"/>
     </w:rPr>
   </w:style>
-  <w:style w:type="paragraph" w:styleId="Heading5">
+  <w:style w:styleId="Heading5" w:type="paragraph">
     <w:name w:val="Heading 5"/>
     <w:basedOn w:val="Normal"/>
     <w:next w:val="BodyText"/>
@@ -989,18 +1681,18 @@
     <w:pPr>
       <w:keepNext/>
       <w:keepLines/>
-      <w:spacing w:before="200" w:after="0"/>
+      <w:spacing w:after="0" w:before="200"/>
       <w:outlineLvl w:val="4"/>
     </w:pPr>
     <w:rPr>
-      <w:rFonts w:asciiTheme="majorHAnsi" w:eastAsiaTheme="majorEastAsia" w:hAnsiTheme="majorHAnsi" w:cstheme="majorBidi"/>
+      <w:rFonts w:asciiTheme="majorHAnsi" w:cstheme="majorBidi" w:eastAsiaTheme="majorEastAsia" w:hAnsiTheme="majorHAnsi"/>
       <w:iCs/>
-      <w:color w:val="4F81BD" w:themeColor="accent1"/>
+      <w:color w:themeColor="accent1" w:val="4F81BD"/>
       <w:sz w:val="24"/>
       <w:szCs w:val="24"/>
     </w:rPr>
   </w:style>
-  <w:style w:type="paragraph" w:styleId="Heading6">
+  <w:style w:styleId="Heading6" w:type="paragraph">
     <w:name w:val="Heading 6"/>
     <w:basedOn w:val="Normal"/>
     <w:next w:val="BodyText"/>
@@ -1010,17 +1702,17 @@
     <w:pPr>
       <w:keepNext/>
       <w:keepLines/>
-      <w:spacing w:before="200" w:after="0"/>
+      <w:spacing w:after="0" w:before="200"/>
       <w:outlineLvl w:val="5"/>
     </w:pPr>
     <w:rPr>
-      <w:rFonts w:asciiTheme="majorHAnsi" w:eastAsiaTheme="majorEastAsia" w:hAnsiTheme="majorHAnsi" w:cstheme="majorBidi"/>
-      <w:color w:val="4F81BD" w:themeColor="accent1"/>
+      <w:rFonts w:asciiTheme="majorHAnsi" w:cstheme="majorBidi" w:eastAsiaTheme="majorEastAsia" w:hAnsiTheme="majorHAnsi"/>
+      <w:color w:themeColor="accent1" w:val="4F81BD"/>
       <w:sz w:val="24"/>
       <w:szCs w:val="24"/>
     </w:rPr>
   </w:style>
-  <w:style w:type="paragraph" w:styleId="Heading7">
+  <w:style w:styleId="Heading7" w:type="paragraph">
     <w:name w:val="Heading 7"/>
     <w:basedOn w:val="Normal"/>
     <w:next w:val="BodyText"/>
@@ -1030,17 +1722,17 @@
     <w:pPr>
       <w:keepNext/>
       <w:keepLines/>
-      <w:spacing w:before="200" w:after="0"/>
+      <w:spacing w:after="0" w:before="200"/>
       <w:outlineLvl w:val="6"/>
     </w:pPr>
     <w:rPr>
-      <w:rFonts w:asciiTheme="majorHAnsi" w:eastAsiaTheme="majorEastAsia" w:hAnsiTheme="majorHAnsi" w:cstheme="majorBidi"/>
-      <w:color w:val="4F81BD" w:themeColor="accent1"/>
+      <w:rFonts w:asciiTheme="majorHAnsi" w:cstheme="majorBidi" w:eastAsiaTheme="majorEastAsia" w:hAnsiTheme="majorHAnsi"/>
+      <w:color w:themeColor="accent1" w:val="4F81BD"/>
       <w:sz w:val="24"/>
       <w:szCs w:val="24"/>
     </w:rPr>
   </w:style>
-  <w:style w:type="paragraph" w:styleId="Heading8">
+  <w:style w:styleId="Heading8" w:type="paragraph">
     <w:name w:val="Heading 8"/>
     <w:basedOn w:val="Normal"/>
     <w:next w:val="BodyText"/>
@@ -1050,17 +1742,17 @@
     <w:pPr>
       <w:keepNext/>
       <w:keepLines/>
-      <w:spacing w:before="200" w:after="0"/>
+      <w:spacing w:after="0" w:before="200"/>
       <w:outlineLvl w:val="7"/>
     </w:pPr>
     <w:rPr>
-      <w:rFonts w:asciiTheme="majorHAnsi" w:eastAsiaTheme="majorEastAsia" w:hAnsiTheme="majorHAnsi" w:cstheme="majorBidi"/>
-      <w:color w:val="4F81BD" w:themeColor="accent1"/>
+      <w:rFonts w:asciiTheme="majorHAnsi" w:cstheme="majorBidi" w:eastAsiaTheme="majorEastAsia" w:hAnsiTheme="majorHAnsi"/>
+      <w:color w:themeColor="accent1" w:val="4F81BD"/>
       <w:sz w:val="24"/>
       <w:szCs w:val="24"/>
     </w:rPr>
   </w:style>
-  <w:style w:type="paragraph" w:styleId="Heading9">
+  <w:style w:styleId="Heading9" w:type="paragraph">
     <w:name w:val="Heading 9"/>
     <w:basedOn w:val="Normal"/>
     <w:next w:val="BodyText"/>
@@ -1070,17 +1762,17 @@
     <w:pPr>
       <w:keepNext/>
       <w:keepLines/>
-      <w:spacing w:before="200" w:after="0"/>
+      <w:spacing w:after="0" w:before="200"/>
       <w:outlineLvl w:val="8"/>
     </w:pPr>
     <w:rPr>
-      <w:rFonts w:asciiTheme="majorHAnsi" w:eastAsiaTheme="majorEastAsia" w:hAnsiTheme="majorHAnsi" w:cstheme="majorBidi"/>
-      <w:color w:val="4F81BD" w:themeColor="accent1"/>
+      <w:rFonts w:asciiTheme="majorHAnsi" w:cstheme="majorBidi" w:eastAsiaTheme="majorEastAsia" w:hAnsiTheme="majorHAnsi"/>
+      <w:color w:themeColor="accent1" w:val="4F81BD"/>
       <w:sz w:val="24"/>
       <w:szCs w:val="24"/>
     </w:rPr>
   </w:style>
-  <w:style w:type="paragraph" w:styleId="BlockText">
+  <w:style w:styleId="BlockText" w:type="paragraph">
     <w:name w:val="Block Text"/>
     <w:basedOn w:val="BodyText"/>
     <w:next w:val="BodyText"/>
@@ -1088,11 +1780,11 @@
     <w:unhideWhenUsed/>
     <w:qFormat/>
     <w:pPr>
-      <w:spacing w:before="100" w:after="100"/>
+      <w:spacing w:after="100" w:before="100"/>
       <w:ind w:firstLine="0" w:left="480" w:right="480"/>
     </w:pPr>
   </w:style>
-  <w:style w:type="paragraph" w:styleId="FootnoteText">
+  <w:style w:styleId="FootnoteText" w:type="paragraph">
     <w:name w:val="Footnote Text"/>
     <w:basedOn w:val="Normal"/>
     <w:next w:val="FootnoteText"/>
@@ -1100,30 +1792,30 @@
     <w:unhideWhenUsed/>
     <w:qFormat/>
   </w:style>
-  <w:style w:type="character" w:default="1" w:styleId="DefaultParagraphFont">
+  <w:style w:default="1" w:styleId="DefaultParagraphFont" w:type="character">
     <w:name w:val="Default Paragraph Font"/>
     <w:semiHidden/>
     <w:unhideWhenUsed/>
   </w:style>
-  <w:style w:type="table" w:default="1" w:styleId="Table">
+  <w:style w:default="1" w:styleId="Table" w:type="table">
     <w:name w:val="Table"/>
     <w:basedOn w:val="TableNormal"/>
     <w:semiHidden/>
     <w:unhideWhenUsed/>
     <w:qFormat/>
     <w:tblPr>
-      <w:tblInd w:w="0" w:type="dxa"/>
+      <w:tblInd w:type="dxa" w:w="0"/>
       <w:tblCellMar>
-        <w:top w:w="0" w:type="dxa"/>
-        <w:left w:w="108" w:type="dxa"/>
-        <w:bottom w:w="0" w:type="dxa"/>
-        <w:right w:w="108" w:type="dxa"/>
+        <w:top w:type="dxa" w:w="0"/>
+        <w:left w:type="dxa" w:w="108"/>
+        <w:bottom w:type="dxa" w:w="0"/>
+        <w:right w:type="dxa" w:w="108"/>
       </w:tblCellMar>
     </w:tblPr>
     <w:tblStylePr w:type="firstRow">
       <w:tblPr>
         <w:jc w:val="left"/>
-        <w:tblInd w:w="0" w:type="dxa"/>
+        <w:tblInd w:type="dxa" w:w="0"/>
       </w:tblPr>
       <w:trPr>
         <w:jc w:val="left"/>
@@ -1136,7 +1828,7 @@
       </w:tcPr>
     </w:tblStylePr>
   </w:style>
-  <w:style w:type="paragraph" w:customStyle="1" w:styleId="DefinitionTerm">
+  <w:style w:customStyle="1" w:styleId="DefinitionTerm" w:type="paragraph">
     <w:name w:val="Definition Term"/>
     <w:basedOn w:val="Normal"/>
     <w:next w:val="Definition"/>
@@ -1149,49 +1841,49 @@
       <w:b/>
     </w:rPr>
   </w:style>
-  <w:style w:type="paragraph" w:customStyle="1" w:styleId="Definition">
+  <w:style w:customStyle="1" w:styleId="Definition" w:type="paragraph">
     <w:name w:val="Definition"/>
     <w:basedOn w:val="Normal"/>
   </w:style>
-  <w:style w:type="paragraph" w:styleId="Caption">
+  <w:style w:styleId="Caption" w:type="paragraph">
     <w:name w:val="Caption"/>
     <w:basedOn w:val="Normal"/>
     <w:link w:val="BodyTextChar"/>
     <w:pPr>
-      <w:spacing w:before="0" w:after="120"/>
+      <w:spacing w:after="120" w:before="0"/>
     </w:pPr>
     <w:rPr>
       <w:i/>
     </w:rPr>
   </w:style>
-  <w:style w:type="paragraph" w:customStyle="1" w:styleId="TableCaption">
+  <w:style w:customStyle="1" w:styleId="TableCaption" w:type="paragraph">
     <w:name w:val="Table Caption"/>
     <w:basedOn w:val="Caption"/>
     <w:pPr>
       <w:keepNext/>
     </w:pPr>
   </w:style>
-  <w:style w:type="paragraph" w:customStyle="1" w:styleId="ImageCaption">
+  <w:style w:customStyle="1" w:styleId="ImageCaption" w:type="paragraph">
     <w:name w:val="Image Caption"/>
     <w:basedOn w:val="Caption"/>
   </w:style>
-  <w:style w:type="paragraph" w:customStyle="1" w:styleId="Figure">
+  <w:style w:customStyle="1" w:styleId="Figure" w:type="paragraph">
     <w:name w:val="Figure"/>
     <w:basedOn w:val="Normal"/>
   </w:style>
-  <w:style w:type="paragraph" w:customStyle="1" w:styleId="CaptionedFigure">
+  <w:style w:customStyle="1" w:styleId="CaptionedFigure" w:type="paragraph">
     <w:name w:val="Captioned Figure"/>
     <w:basedOn w:val="Figure"/>
     <w:pPr>
       <w:keepNext/>
     </w:pPr>
   </w:style>
-  <w:style w:type="character" w:customStyle="1" w:styleId="BodyTextChar">
+  <w:style w:customStyle="1" w:styleId="BodyTextChar" w:type="character">
     <w:name w:val="Body Text Char"/>
     <w:basedOn w:val="DefaultParagraphFont"/>
     <w:link w:val="BodyText"/>
   </w:style>
-  <w:style w:type="character" w:customStyle="1" w:styleId="VerbatimChar">
+  <w:style w:customStyle="1" w:styleId="VerbatimChar" w:type="character">
     <w:name w:val="Verbatim Char"/>
     <w:basedOn w:val="BodyTextChar"/>
     <w:rPr>
@@ -1199,25 +1891,25 @@
       <w:sz w:val="22"/>
     </w:rPr>
   </w:style>
-  <w:style w:type="character" w:customStyle="1" w:styleId="SectionNumber">
+  <w:style w:customStyle="1" w:styleId="SectionNumber" w:type="character">
     <w:name w:val="Section Number"/>
     <w:basedOn w:val="BodyTextChar"/>
   </w:style>
-  <w:style w:type="character" w:styleId="FootnoteReference">
+  <w:style w:styleId="FootnoteReference" w:type="character">
     <w:name w:val="Footnote Reference"/>
     <w:basedOn w:val="BodyTextChar"/>
     <w:rPr>
       <w:vertAlign w:val="superscript"/>
     </w:rPr>
   </w:style>
-  <w:style w:type="character" w:styleId="Hyperlink">
+  <w:style w:styleId="Hyperlink" w:type="character">
     <w:name w:val="Hyperlink"/>
     <w:basedOn w:val="BodyTextChar"/>
     <w:rPr>
-      <w:color w:val="4F81BD" w:themeColor="accent1"/>
-    </w:rPr>
-  </w:style>
-  <w:style w:type="paragraph" w:styleId="TOCHeading">
+      <w:color w:themeColor="accent1" w:val="4F81BD"/>
+    </w:rPr>
+  </w:style>
+  <w:style w:styleId="TOCHeading" w:type="paragraph">
     <w:name w:val="TOC Heading"/>
     <w:basedOn w:val="Heading1"/>
     <w:next w:val="BodyText"/>
@@ -1229,10 +1921,10 @@
       <w:outlineLvl w:val="9"/>
     </w:pPr>
     <w:rPr>
-      <w:rFonts w:asciiTheme="majorHAnsi" w:eastAsiaTheme="majorEastAsia" w:hAnsiTheme="majorHAnsi" w:cstheme="majorBidi"/>
+      <w:rFonts w:asciiTheme="majorHAnsi" w:cstheme="majorBidi" w:eastAsiaTheme="majorEastAsia" w:hAnsiTheme="majorHAnsi"/>
       <w:b w:val="0"/>
       <w:bCs w:val="0"/>
-      <w:color w:val="365F91" w:themeColor="accent1" w:themeShade="BF"/>
+      <w:color w:themeColor="accent1" w:themeShade="BF" w:val="365F91"/>
     </w:rPr>
   </w:style>
   <w:style w:type="paragraph" w:customStyle="1" w:styleId="SourceCode">

</xml_diff>